<commit_message>
add additional information to sprint goal
</commit_message>
<xml_diff>
--- a/Minutes/MEETING MINUTES sprint 4.docx
+++ b/Minutes/MEETING MINUTES sprint 4.docx
@@ -29,26 +29,16 @@
     </w:p>
     <w:p>
       <w:r>
-        <w:t xml:space="preserve">Date of </w:t>
-      </w:r>
-      <w:proofErr w:type="gramStart"/>
-      <w:r>
-        <w:t>Meeting :</w:t>
-      </w:r>
-      <w:proofErr w:type="gramEnd"/>
+        <w:t>Date of Meeting :</w:t>
+      </w:r>
       <w:r>
         <w:t xml:space="preserve"> 20/02/2019</w:t>
       </w:r>
     </w:p>
     <w:p>
       <w:r>
-        <w:t xml:space="preserve">Time of </w:t>
-      </w:r>
-      <w:proofErr w:type="gramStart"/>
-      <w:r>
-        <w:t>Meeting :</w:t>
-      </w:r>
-      <w:proofErr w:type="gramEnd"/>
+        <w:t>Time of Meeting :</w:t>
+      </w:r>
       <w:r>
         <w:t xml:space="preserve"> </w:t>
       </w:r>
@@ -57,48 +47,17 @@
       </w:r>
     </w:p>
     <w:p>
-      <w:proofErr w:type="gramStart"/>
       <w:r>
         <w:t>Attendees:-</w:t>
       </w:r>
-      <w:proofErr w:type="gramEnd"/>
-      <w:r>
-        <w:t xml:space="preserve"> Andrei </w:t>
-      </w:r>
-      <w:proofErr w:type="spellStart"/>
-      <w:r>
-        <w:t>Dumbravescu</w:t>
-      </w:r>
-      <w:proofErr w:type="spellEnd"/>
-      <w:r>
-        <w:t xml:space="preserve">, </w:t>
-      </w:r>
-      <w:proofErr w:type="spellStart"/>
-      <w:r>
-        <w:t>Alpeche</w:t>
-      </w:r>
-      <w:proofErr w:type="spellEnd"/>
-      <w:r>
-        <w:t xml:space="preserve"> </w:t>
-      </w:r>
-      <w:proofErr w:type="spellStart"/>
-      <w:r>
-        <w:t>Pancha</w:t>
-      </w:r>
-      <w:proofErr w:type="spellEnd"/>
-      <w:r>
-        <w:t>, Matthew Fisher</w:t>
-      </w:r>
-    </w:p>
-    <w:p>
-      <w:r>
-        <w:t xml:space="preserve">Apologies </w:t>
-      </w:r>
-      <w:proofErr w:type="gramStart"/>
-      <w:r>
-        <w:t>from:-</w:t>
-      </w:r>
-      <w:proofErr w:type="gramEnd"/>
+      <w:r>
+        <w:t xml:space="preserve"> Andrei Dumbravescu, Alpeche Pancha, Matthew Fisher</w:t>
+      </w:r>
+    </w:p>
+    <w:p>
+      <w:r>
+        <w:t>Apologies from:-</w:t>
+      </w:r>
       <w:r>
         <w:t xml:space="preserve"> N/A</w:t>
       </w:r>
@@ -113,88 +72,37 @@
         <w:rPr>
           <w:b/>
         </w:rPr>
-        <w:t xml:space="preserve">Item </w:t>
-      </w:r>
-      <w:proofErr w:type="gramStart"/>
-      <w:r>
-        <w:rPr>
-          <w:b/>
-        </w:rPr>
-        <w:t>One:-</w:t>
-      </w:r>
-      <w:proofErr w:type="gramEnd"/>
-      <w:r>
-        <w:rPr>
-          <w:b/>
-        </w:rPr>
-        <w:t xml:space="preserve">  </w:t>
-      </w:r>
-      <w:proofErr w:type="spellStart"/>
-      <w:r>
-        <w:rPr>
-          <w:b/>
-        </w:rPr>
-        <w:t>Postmortem</w:t>
-      </w:r>
-      <w:proofErr w:type="spellEnd"/>
-      <w:r>
-        <w:rPr>
-          <w:b/>
-        </w:rPr>
-        <w:t xml:space="preserve"> of previous week</w:t>
-      </w:r>
-    </w:p>
-    <w:p>
-      <w:r>
-        <w:t xml:space="preserve">What went </w:t>
-      </w:r>
-      <w:proofErr w:type="gramStart"/>
-      <w:r>
-        <w:t>well</w:t>
+        <w:t>Item One:-  Postmortem of previous week</w:t>
+      </w:r>
+    </w:p>
+    <w:p>
+      <w:r>
+        <w:t>What went well</w:t>
+      </w:r>
+      <w:r>
+        <w:t xml:space="preserve"> : </w:t>
+      </w:r>
+      <w:r>
+        <w:t>All tasks were completed by all members, everyone had no issue doing the tasks.</w:t>
+      </w:r>
+    </w:p>
+    <w:p>
+      <w:r>
+        <w:t>What went badly</w:t>
       </w:r>
       <w:r>
         <w:t xml:space="preserve"> :</w:t>
       </w:r>
-      <w:proofErr w:type="gramEnd"/>
-      <w:r>
-        <w:t xml:space="preserve"> </w:t>
-      </w:r>
-      <w:r>
-        <w:t>All tasks were completed by all members, everyone had no issue doing the tasks.</w:t>
-      </w:r>
-    </w:p>
-    <w:p>
-      <w:r>
-        <w:t xml:space="preserve">What went </w:t>
-      </w:r>
-      <w:proofErr w:type="gramStart"/>
-      <w:r>
-        <w:t>badly</w:t>
-      </w:r>
-      <w:r>
-        <w:t xml:space="preserve"> :</w:t>
-      </w:r>
-      <w:proofErr w:type="gramEnd"/>
       <w:r>
         <w:t xml:space="preserve"> There was confusion over on Jira when some tasks that were meant for the other people to complete has been moved by other people, this did cause confusion but this issue was resolved. Improvement on Communications via Emails but need to do more of it in the future.</w:t>
       </w:r>
     </w:p>
     <w:p>
       <w:r>
-        <w:t xml:space="preserve">Feedback </w:t>
-      </w:r>
-      <w:proofErr w:type="spellStart"/>
-      <w:proofErr w:type="gramStart"/>
-      <w:r>
-        <w:t>Recieved</w:t>
-      </w:r>
-      <w:proofErr w:type="spellEnd"/>
-      <w:r>
-        <w:t xml:space="preserve"> :</w:t>
-      </w:r>
-      <w:proofErr w:type="gramEnd"/>
-      <w:r>
-        <w:t xml:space="preserve"> </w:t>
+        <w:t>Feedback Recieved</w:t>
+      </w:r>
+      <w:r>
+        <w:t xml:space="preserve"> : </w:t>
       </w:r>
       <w:r>
         <w:t>N/A</w:t>
@@ -202,15 +110,147 @@
     </w:p>
     <w:p>
       <w:r>
-        <w:t xml:space="preserve">Individual work </w:t>
-      </w:r>
-      <w:proofErr w:type="gramStart"/>
-      <w:r>
-        <w:t>completed:-</w:t>
+        <w:t>Individual work completed:-</w:t>
+      </w:r>
+    </w:p>
+    <w:p>
+      <w:pPr>
+        <w:rPr>
+          <w:b/>
+          <w:u w:val="single"/>
+        </w:rPr>
+      </w:pPr>
+      <w:r>
+        <w:rPr>
+          <w:b/>
+          <w:u w:val="single"/>
+        </w:rPr>
+        <w:t>Andrei Dumbravescu:</w:t>
+      </w:r>
+    </w:p>
+    <w:p>
+      <w:r>
+        <w:t>As a designer, create Assets that will be used for our game.</w:t>
+      </w:r>
+    </w:p>
+    <w:p>
+      <w:r>
+        <w:t xml:space="preserve">As a designer, write a short post-mortem </w:t>
+      </w:r>
+      <w:r>
+        <w:t>about your task.</w:t>
+      </w:r>
+    </w:p>
+    <w:p>
+      <w:pPr>
+        <w:rPr>
+          <w:b/>
+          <w:u w:val="single"/>
+        </w:rPr>
+      </w:pPr>
+      <w:r>
+        <w:rPr>
+          <w:b/>
+          <w:u w:val="single"/>
+        </w:rPr>
+        <w:t>Alpeche Pancha:</w:t>
+      </w:r>
+    </w:p>
+    <w:p>
+      <w:r>
+        <w:t>As a programmer, create the drag and drop mechanic for our game.</w:t>
+      </w:r>
+    </w:p>
+    <w:p>
+      <w:r>
+        <w:t xml:space="preserve">As a programmer, write a short post-mortem </w:t>
+      </w:r>
+      <w:r>
+        <w:t>about your task.</w:t>
+      </w:r>
+    </w:p>
+    <w:p>
+      <w:pPr>
+        <w:rPr>
+          <w:b/>
+          <w:u w:val="single"/>
+        </w:rPr>
+      </w:pPr>
+      <w:r>
+        <w:rPr>
+          <w:b/>
+          <w:u w:val="single"/>
+        </w:rPr>
+        <w:t>Matthew Fisher:</w:t>
+      </w:r>
+    </w:p>
+    <w:p>
+      <w:r>
+        <w:t>As a designer, create Assets that will be used for our game.</w:t>
+      </w:r>
+    </w:p>
+    <w:p>
+      <w:r>
+        <w:t>As a designer, write a short post-mortem about your task.</w:t>
+      </w:r>
+    </w:p>
+    <w:p>
+      <w:r>
+        <w:rPr>
+          <w:b/>
+        </w:rPr>
+        <w:t xml:space="preserve">Item 2:-  </w:t>
+      </w:r>
+      <w:r>
+        <w:t>Overall Aim of the current weeks sprint  (What will the product look</w:t>
+      </w:r>
+      <w:r>
+        <w:t xml:space="preserve"> like by the end of the sprint.</w:t>
+      </w:r>
+    </w:p>
+    <w:p>
+      <w:pPr>
+        <w:rPr>
+          <w:b/>
+        </w:rPr>
+      </w:pPr>
+      <w:r>
+        <w:rPr>
+          <w:b/>
+        </w:rPr>
+        <w:t>Create a snapping system for our mechanic, fix assets for level and have a prot</w:t>
+      </w:r>
+      <w:r>
+        <w:rPr>
+          <w:b/>
+        </w:rPr>
+        <w:t xml:space="preserve">otype that has a functioning </w:t>
+      </w:r>
+      <w:r>
+        <w:rPr>
+          <w:b/>
+        </w:rPr>
+        <w:t xml:space="preserve">core </w:t>
+      </w:r>
+      <w:r>
+        <w:rPr>
+          <w:b/>
+        </w:rPr>
+        <w:t>mechanic.</w:t>
+      </w:r>
+      <w:r>
+        <w:rPr>
+          <w:b/>
+        </w:rPr>
+        <w:t xml:space="preserve"> By the end of the sprint, the player should be able to snap rail tracks together when dragging and dropping them into the level. The game will look ready for the pitch.</w:t>
       </w:r>
       <w:bookmarkStart w:id="0" w:name="_GoBack"/>
       <w:bookmarkEnd w:id="0"/>
-      <w:proofErr w:type="gramEnd"/>
+    </w:p>
+    <w:p>
+      <w:r>
+        <w:t>Tasks for the current week:-</w:t>
+      </w:r>
     </w:p>
     <w:p>
       <w:pPr>
@@ -224,17 +264,8 @@
           <w:b/>
           <w:u w:val="single"/>
         </w:rPr>
-        <w:t xml:space="preserve">Andrei </w:t>
-      </w:r>
-      <w:proofErr w:type="spellStart"/>
-      <w:r>
-        <w:rPr>
-          <w:b/>
-          <w:u w:val="single"/>
-        </w:rPr>
-        <w:t>Dumbravescu</w:t>
-      </w:r>
-      <w:proofErr w:type="spellEnd"/>
+        <w:t>Andrei Dumbravescu’s tasks</w:t>
+      </w:r>
       <w:r>
         <w:rPr>
           <w:b/>
@@ -245,15 +276,13 @@
     </w:p>
     <w:p>
       <w:r>
-        <w:t>As a designer, create Assets that will be used for our game.</w:t>
-      </w:r>
-    </w:p>
-    <w:p>
-      <w:r>
-        <w:t xml:space="preserve">As a designer, write a short post-mortem </w:t>
-      </w:r>
-      <w:r>
-        <w:t>about your task.</w:t>
+        <w:t>As a designer, start working on the Pitch Presentation for our upcoming Pitch to show off our game.</w:t>
+      </w:r>
+    </w:p>
+    <w:p>
+      <w:r>
+        <w:lastRenderedPageBreak/>
+        <w:t>As a designer, write a short post-mortem about your task.</w:t>
       </w:r>
     </w:p>
     <w:p>
@@ -263,31 +292,13 @@
           <w:u w:val="single"/>
         </w:rPr>
       </w:pPr>
-      <w:proofErr w:type="spellStart"/>
-      <w:r>
-        <w:rPr>
-          <w:b/>
-          <w:u w:val="single"/>
-        </w:rPr>
-        <w:t>Alpeche</w:t>
-      </w:r>
-      <w:proofErr w:type="spellEnd"/>
-      <w:r>
-        <w:rPr>
-          <w:b/>
-          <w:u w:val="single"/>
-        </w:rPr>
-        <w:t xml:space="preserve"> </w:t>
-      </w:r>
-      <w:proofErr w:type="spellStart"/>
-      <w:r>
-        <w:rPr>
-          <w:b/>
-          <w:u w:val="single"/>
-        </w:rPr>
-        <w:t>Pancha</w:t>
-      </w:r>
-      <w:proofErr w:type="spellEnd"/>
+      <w:r>
+        <w:rPr>
+          <w:b/>
+          <w:u w:val="single"/>
+        </w:rPr>
+        <w:t>Alpeche Pancha’s tasks</w:t>
+      </w:r>
       <w:r>
         <w:rPr>
           <w:b/>
@@ -297,19 +308,6 @@
       </w:r>
     </w:p>
     <w:p>
-      <w:r>
-        <w:t>As a programmer, create the drag and drop mechanic for our game.</w:t>
-      </w:r>
-    </w:p>
-    <w:p>
-      <w:r>
-        <w:t xml:space="preserve">As a programmer, write a short post-mortem </w:t>
-      </w:r>
-      <w:r>
-        <w:t>about your task.</w:t>
-      </w:r>
-    </w:p>
-    <w:p>
       <w:pPr>
         <w:rPr>
           <w:b/>
@@ -317,16 +315,39 @@
         </w:rPr>
       </w:pPr>
       <w:r>
-        <w:rPr>
-          <w:b/>
-          <w:u w:val="single"/>
-        </w:rPr>
-        <w:t>Matthew Fisher:</w:t>
-      </w:r>
-    </w:p>
-    <w:p>
-      <w:r>
-        <w:t>As a designer, create Assets that will be used for our game.</w:t>
+        <w:t>As a programmer, expand development on the mechanic by creating a snapping system for the tracks to connect to each other.</w:t>
+      </w:r>
+    </w:p>
+    <w:p>
+      <w:r>
+        <w:t>As a programmer, write a short post-mortem about your task.</w:t>
+      </w:r>
+    </w:p>
+    <w:p>
+      <w:pPr>
+        <w:rPr>
+          <w:b/>
+          <w:u w:val="single"/>
+        </w:rPr>
+      </w:pPr>
+      <w:r>
+        <w:rPr>
+          <w:b/>
+          <w:u w:val="single"/>
+        </w:rPr>
+        <w:t>Matthew Fisher’</w:t>
+      </w:r>
+      <w:r>
+        <w:rPr>
+          <w:b/>
+          <w:u w:val="single"/>
+        </w:rPr>
+        <w:t>s tasks:</w:t>
+      </w:r>
+    </w:p>
+    <w:p>
+      <w:r>
+        <w:t>As a designer, work on the level design for our game on Unreal Engine 4.</w:t>
       </w:r>
     </w:p>
     <w:p>
@@ -335,227 +356,18 @@
       </w:r>
     </w:p>
     <w:p>
-      <w:pPr>
-        <w:rPr>
-          <w:b/>
-        </w:rPr>
-      </w:pPr>
-      <w:r>
-        <w:rPr>
-          <w:b/>
-        </w:rPr>
-        <w:t xml:space="preserve">Item </w:t>
-      </w:r>
-      <w:proofErr w:type="gramStart"/>
-      <w:r>
-        <w:rPr>
-          <w:b/>
-        </w:rPr>
-        <w:t>2:-</w:t>
-      </w:r>
-      <w:proofErr w:type="gramEnd"/>
-      <w:r>
-        <w:rPr>
-          <w:b/>
-        </w:rPr>
-        <w:t xml:space="preserve">  </w:t>
-      </w:r>
-      <w:r>
-        <w:rPr>
-          <w:b/>
-        </w:rPr>
-        <w:t>Create a snapping system for our mechanic, fix assets for level and have a prot</w:t>
-      </w:r>
-      <w:r>
-        <w:rPr>
-          <w:b/>
-        </w:rPr>
-        <w:t>otype that has a functioning mechanic.</w:t>
-      </w:r>
-    </w:p>
-    <w:p>
-      <w:r>
-        <w:t xml:space="preserve">Tasks for the current </w:t>
-      </w:r>
-      <w:proofErr w:type="gramStart"/>
-      <w:r>
-        <w:t>week:-</w:t>
-      </w:r>
-      <w:proofErr w:type="gramEnd"/>
-    </w:p>
-    <w:p>
-      <w:pPr>
-        <w:rPr>
-          <w:b/>
-          <w:u w:val="single"/>
-        </w:rPr>
-      </w:pPr>
-      <w:r>
-        <w:rPr>
-          <w:b/>
-          <w:u w:val="single"/>
-        </w:rPr>
-        <w:t xml:space="preserve">Andrei </w:t>
-      </w:r>
-      <w:proofErr w:type="spellStart"/>
-      <w:r>
-        <w:rPr>
-          <w:b/>
-          <w:u w:val="single"/>
-        </w:rPr>
-        <w:t>Dumbravescu’s</w:t>
-      </w:r>
-      <w:proofErr w:type="spellEnd"/>
-      <w:r>
-        <w:rPr>
-          <w:b/>
-          <w:u w:val="single"/>
-        </w:rPr>
-        <w:t xml:space="preserve"> tasks</w:t>
-      </w:r>
-      <w:r>
-        <w:rPr>
-          <w:b/>
-          <w:u w:val="single"/>
-        </w:rPr>
-        <w:t>:</w:t>
-      </w:r>
-    </w:p>
-    <w:p>
-      <w:r>
-        <w:t>As a designer, start working on the Pitch Presentation for our upcoming Pitch to show off our game.</w:t>
-      </w:r>
-    </w:p>
-    <w:p>
-      <w:r>
-        <w:t>As a designer, write a short post-mortem about your task.</w:t>
-      </w:r>
-    </w:p>
-    <w:p>
-      <w:pPr>
-        <w:rPr>
-          <w:b/>
-          <w:u w:val="single"/>
-        </w:rPr>
-      </w:pPr>
-      <w:proofErr w:type="spellStart"/>
-      <w:r>
-        <w:rPr>
-          <w:b/>
-          <w:u w:val="single"/>
-        </w:rPr>
-        <w:t>Alpeche</w:t>
-      </w:r>
-      <w:proofErr w:type="spellEnd"/>
-      <w:r>
-        <w:rPr>
-          <w:b/>
-          <w:u w:val="single"/>
-        </w:rPr>
-        <w:t xml:space="preserve"> </w:t>
-      </w:r>
-      <w:proofErr w:type="spellStart"/>
-      <w:r>
-        <w:rPr>
-          <w:b/>
-          <w:u w:val="single"/>
-        </w:rPr>
-        <w:t>Pancha’s</w:t>
-      </w:r>
-      <w:proofErr w:type="spellEnd"/>
-      <w:r>
-        <w:rPr>
-          <w:b/>
-          <w:u w:val="single"/>
-        </w:rPr>
-        <w:t xml:space="preserve"> tasks</w:t>
-      </w:r>
-      <w:r>
-        <w:rPr>
-          <w:b/>
-          <w:u w:val="single"/>
-        </w:rPr>
-        <w:t>:</w:t>
-      </w:r>
-    </w:p>
-    <w:p>
-      <w:pPr>
-        <w:rPr>
-          <w:b/>
-          <w:u w:val="single"/>
-        </w:rPr>
-      </w:pPr>
-      <w:r>
-        <w:lastRenderedPageBreak/>
-        <w:t>As a programmer, expand development on the mechanic by creating a snapping system for the tracks to connect to each other.</w:t>
-      </w:r>
-    </w:p>
-    <w:p>
-      <w:r>
-        <w:t>As a programmer, write a short post-mortem about your task.</w:t>
-      </w:r>
-    </w:p>
-    <w:p>
-      <w:pPr>
-        <w:rPr>
-          <w:b/>
-          <w:u w:val="single"/>
-        </w:rPr>
-      </w:pPr>
-      <w:r>
-        <w:rPr>
-          <w:b/>
-          <w:u w:val="single"/>
-        </w:rPr>
-        <w:t>Matthew Fisher’</w:t>
-      </w:r>
-      <w:r>
-        <w:rPr>
-          <w:b/>
-          <w:u w:val="single"/>
-        </w:rPr>
-        <w:t>s tasks:</w:t>
-      </w:r>
-    </w:p>
-    <w:p>
-      <w:r>
-        <w:t>As a designer, work on the level design for our game on Unreal Engine 4.</w:t>
-      </w:r>
-    </w:p>
-    <w:p>
-      <w:r>
-        <w:t>As a designer, write a short post-mortem about your task.</w:t>
-      </w:r>
-    </w:p>
-    <w:p>
       <w:r>
         <w:t>(These tasks to be uploaded and tracked on JIRA)</w:t>
       </w:r>
     </w:p>
     <w:p>
       <w:r>
-        <w:t xml:space="preserve">Item </w:t>
-      </w:r>
-      <w:proofErr w:type="gramStart"/>
-      <w:r>
-        <w:t>3:-</w:t>
-      </w:r>
-      <w:proofErr w:type="gramEnd"/>
-      <w:r>
-        <w:t xml:space="preserve">  N/A</w:t>
-      </w:r>
-    </w:p>
-    <w:p>
-      <w:r>
-        <w:t xml:space="preserve">Meeting </w:t>
-      </w:r>
-      <w:proofErr w:type="gramStart"/>
-      <w:r>
-        <w:t>Ended :</w:t>
-      </w:r>
-      <w:proofErr w:type="gramEnd"/>
-      <w:r>
-        <w:t>-</w:t>
+        <w:t>Item 3:-  N/A</w:t>
+      </w:r>
+    </w:p>
+    <w:p>
+      <w:r>
+        <w:t>Meeting Ended :-</w:t>
       </w:r>
       <w:r>
         <w:t xml:space="preserve"> 10:10 am</w:t>
@@ -563,13 +375,8 @@
     </w:p>
     <w:p>
       <w:r>
-        <w:t xml:space="preserve">Minute </w:t>
-      </w:r>
-      <w:proofErr w:type="gramStart"/>
-      <w:r>
-        <w:t>Taker:-</w:t>
-      </w:r>
-      <w:proofErr w:type="gramEnd"/>
+        <w:t>Minute Taker:-</w:t>
+      </w:r>
       <w:r>
         <w:t xml:space="preserve"> Matthew Fisher</w:t>
       </w:r>

</xml_diff>